<commit_message>
update file bab 3
</commit_message>
<xml_diff>
--- a/BAB 3/v2 matrikulasi.docx
+++ b/BAB 3/v2 matrikulasi.docx
@@ -1945,6 +1945,20 @@
     </w:p>
     <w:p>
       <w:pPr>
+        <w:tabs>
+          <w:tab w:val="left" w:pos="567"/>
+        </w:tabs>
+        <w:spacing w:after="0" w:line="360" w:lineRule="auto"/>
+        <w:rPr>
+          <w:rFonts w:asciiTheme="majorBidi" w:hAnsiTheme="majorBidi" w:cstheme="majorBidi"/>
+          <w:color w:val="000000" w:themeColor="text1"/>
+          <w:sz w:val="24"/>
+          <w:szCs w:val="24"/>
+        </w:rPr>
+      </w:pPr>
+    </w:p>
+    <w:p>
+      <w:pPr>
         <w:autoSpaceDE w:val="0"/>
         <w:autoSpaceDN w:val="0"/>
         <w:adjustRightInd w:val="0"/>
@@ -1993,20 +2007,48 @@
           <w:color w:val="000000" w:themeColor="text1"/>
           <w:sz w:val="24"/>
           <w:szCs w:val="24"/>
+        </w:rPr>
+      </w:pPr>
+      <w:r>
+        <w:rPr>
+          <w:rFonts w:asciiTheme="majorBidi" w:hAnsiTheme="majorBidi" w:cstheme="majorBidi"/>
+          <w:color w:val="000000" w:themeColor="text1"/>
+          <w:sz w:val="24"/>
+          <w:szCs w:val="24"/>
+        </w:rPr>
+        <w:tab/>
+        <w:t xml:space="preserve">Bahan yang digunakan dalam </w:t>
+      </w:r>
+      <w:r>
+        <w:rPr>
+          <w:rFonts w:asciiTheme="majorBidi" w:hAnsiTheme="majorBidi" w:cstheme="majorBidi"/>
+          <w:color w:val="000000" w:themeColor="text1"/>
+          <w:sz w:val="24"/>
+          <w:szCs w:val="24"/>
+        </w:rPr>
+        <w:t xml:space="preserve">proses </w:t>
+      </w:r>
+      <w:r>
+        <w:rPr>
+          <w:rFonts w:asciiTheme="majorBidi" w:hAnsiTheme="majorBidi" w:cstheme="majorBidi"/>
+          <w:color w:val="000000" w:themeColor="text1"/>
+          <w:sz w:val="24"/>
+          <w:szCs w:val="24"/>
+        </w:rPr>
+        <w:t xml:space="preserve">penelitian ini </w:t>
+      </w:r>
+      <w:proofErr w:type="spellStart"/>
+      <w:r>
+        <w:rPr>
+          <w:rFonts w:asciiTheme="majorBidi" w:hAnsiTheme="majorBidi" w:cstheme="majorBidi"/>
+          <w:color w:val="000000" w:themeColor="text1"/>
+          <w:sz w:val="24"/>
+          <w:szCs w:val="24"/>
           <w:lang w:val="en-US"/>
         </w:rPr>
-      </w:pPr>
-      <w:r>
-        <w:rPr>
-          <w:rFonts w:asciiTheme="majorBidi" w:hAnsiTheme="majorBidi" w:cstheme="majorBidi"/>
-          <w:color w:val="000000" w:themeColor="text1"/>
-          <w:sz w:val="24"/>
-          <w:szCs w:val="24"/>
-        </w:rPr>
-        <w:tab/>
-        <w:t xml:space="preserve">Bahan yang digunakan dalam penelitian ini </w:t>
-      </w:r>
-      <w:proofErr w:type="spellStart"/>
+        <w:t>meliputi</w:t>
+      </w:r>
+      <w:proofErr w:type="spellEnd"/>
       <w:r>
         <w:rPr>
           <w:rFonts w:asciiTheme="majorBidi" w:hAnsiTheme="majorBidi" w:cstheme="majorBidi"/>
@@ -2015,303 +2057,319 @@
           <w:szCs w:val="24"/>
           <w:lang w:val="en-US"/>
         </w:rPr>
-        <w:t>meliputi</w:t>
-      </w:r>
-      <w:proofErr w:type="spellEnd"/>
-      <w:r>
-        <w:rPr>
-          <w:rFonts w:asciiTheme="majorBidi" w:hAnsiTheme="majorBidi" w:cstheme="majorBidi"/>
-          <w:color w:val="000000" w:themeColor="text1"/>
+        <w:t xml:space="preserve"> </w:t>
+      </w:r>
+      <w:r>
+        <w:rPr>
+          <w:rFonts w:asciiTheme="majorBidi" w:hAnsiTheme="majorBidi" w:cstheme="majorBidi"/>
+          <w:color w:val="000000" w:themeColor="text1"/>
+          <w:sz w:val="24"/>
+          <w:szCs w:val="24"/>
+        </w:rPr>
+        <w:t>:</w:t>
+      </w:r>
+    </w:p>
+    <w:p>
+      <w:pPr>
+        <w:pStyle w:val="ListParagraph"/>
+        <w:numPr>
+          <w:ilvl w:val="0"/>
+          <w:numId w:val="7"/>
+        </w:numPr>
+        <w:spacing w:after="0" w:line="360" w:lineRule="auto"/>
+        <w:jc w:val="both"/>
+        <w:textAlignment w:val="baseline"/>
+        <w:rPr>
+          <w:rFonts w:asciiTheme="majorBidi" w:hAnsiTheme="majorBidi" w:cstheme="majorBidi"/>
+          <w:color w:val="000000" w:themeColor="text1"/>
+          <w:sz w:val="24"/>
+          <w:szCs w:val="24"/>
+        </w:rPr>
+      </w:pPr>
+      <w:r>
+        <w:rPr>
+          <w:rFonts w:asciiTheme="majorBidi" w:hAnsiTheme="majorBidi" w:cstheme="majorBidi"/>
+          <w:color w:val="000000" w:themeColor="text1"/>
+          <w:sz w:val="24"/>
+          <w:szCs w:val="24"/>
+        </w:rPr>
+        <w:t>Data mahasiswa</w:t>
+      </w:r>
+    </w:p>
+    <w:p>
+      <w:pPr>
+        <w:pStyle w:val="ListParagraph"/>
+        <w:numPr>
+          <w:ilvl w:val="0"/>
+          <w:numId w:val="7"/>
+        </w:numPr>
+        <w:spacing w:after="0" w:line="360" w:lineRule="auto"/>
+        <w:jc w:val="both"/>
+        <w:textAlignment w:val="baseline"/>
+        <w:rPr>
+          <w:rFonts w:asciiTheme="majorBidi" w:hAnsiTheme="majorBidi" w:cstheme="majorBidi"/>
+          <w:color w:val="000000" w:themeColor="text1"/>
+          <w:sz w:val="24"/>
+          <w:szCs w:val="24"/>
+        </w:rPr>
+      </w:pPr>
+      <w:r>
+        <w:rPr>
+          <w:rFonts w:asciiTheme="majorBidi" w:hAnsiTheme="majorBidi" w:cstheme="majorBidi"/>
+          <w:color w:val="000000" w:themeColor="text1"/>
+          <w:sz w:val="24"/>
+          <w:szCs w:val="24"/>
+        </w:rPr>
+        <w:t>Data presensi (</w:t>
+      </w:r>
+      <w:r>
+        <w:rPr>
+          <w:rFonts w:asciiTheme="majorBidi" w:hAnsiTheme="majorBidi" w:cstheme="majorBidi"/>
+          <w:i/>
+          <w:color w:val="000000" w:themeColor="text1"/>
+          <w:sz w:val="24"/>
+          <w:szCs w:val="24"/>
+        </w:rPr>
+        <w:t xml:space="preserve">finger print </w:t>
+      </w:r>
+      <w:r>
+        <w:rPr>
+          <w:rFonts w:asciiTheme="majorBidi" w:hAnsiTheme="majorBidi" w:cstheme="majorBidi"/>
+          <w:color w:val="000000" w:themeColor="text1"/>
+          <w:sz w:val="24"/>
+          <w:szCs w:val="24"/>
+        </w:rPr>
+        <w:t>&amp; manual)</w:t>
+      </w:r>
+      <w:r>
+        <w:rPr>
+          <w:rFonts w:asciiTheme="majorBidi" w:hAnsiTheme="majorBidi" w:cstheme="majorBidi"/>
+          <w:i/>
+          <w:color w:val="000000" w:themeColor="text1"/>
+          <w:sz w:val="24"/>
+          <w:szCs w:val="24"/>
+        </w:rPr>
+        <w:t xml:space="preserve"> </w:t>
+      </w:r>
+      <w:r>
+        <w:rPr>
+          <w:rFonts w:asciiTheme="majorBidi" w:hAnsiTheme="majorBidi" w:cstheme="majorBidi"/>
+          <w:color w:val="000000" w:themeColor="text1"/>
+          <w:sz w:val="24"/>
+          <w:szCs w:val="24"/>
+        </w:rPr>
+        <w:t>shalat wajib berjamaah mahasiswa</w:t>
+      </w:r>
+    </w:p>
+    <w:p>
+      <w:pPr>
+        <w:pStyle w:val="ListParagraph"/>
+        <w:numPr>
+          <w:ilvl w:val="0"/>
+          <w:numId w:val="7"/>
+        </w:numPr>
+        <w:spacing w:after="0" w:line="360" w:lineRule="auto"/>
+        <w:jc w:val="both"/>
+        <w:textAlignment w:val="baseline"/>
+        <w:rPr>
+          <w:rFonts w:asciiTheme="majorBidi" w:hAnsiTheme="majorBidi" w:cstheme="majorBidi"/>
           <w:sz w:val="24"/>
           <w:szCs w:val="24"/>
           <w:lang w:val="en-US"/>
         </w:rPr>
-        <w:t xml:space="preserve"> </w:t>
-      </w:r>
-      <w:proofErr w:type="spellStart"/>
-      <w:r>
-        <w:rPr>
-          <w:rFonts w:asciiTheme="majorBidi" w:hAnsiTheme="majorBidi" w:cstheme="majorBidi"/>
-          <w:color w:val="000000" w:themeColor="text1"/>
+      </w:pPr>
+      <w:r>
+        <w:rPr>
+          <w:rFonts w:asciiTheme="majorBidi" w:hAnsiTheme="majorBidi" w:cstheme="majorBidi"/>
+          <w:color w:val="000000" w:themeColor="text1"/>
+          <w:sz w:val="24"/>
+          <w:szCs w:val="24"/>
+        </w:rPr>
+        <w:t xml:space="preserve">Data presensi </w:t>
+      </w:r>
+      <w:r>
+        <w:rPr>
+          <w:rFonts w:asciiTheme="majorBidi" w:hAnsiTheme="majorBidi" w:cstheme="majorBidi"/>
+          <w:color w:val="000000" w:themeColor="text1"/>
+          <w:sz w:val="24"/>
+          <w:szCs w:val="24"/>
+        </w:rPr>
+        <w:t>(</w:t>
+      </w:r>
+      <w:r>
+        <w:rPr>
+          <w:rFonts w:asciiTheme="majorBidi" w:hAnsiTheme="majorBidi" w:cstheme="majorBidi"/>
+          <w:i/>
+          <w:color w:val="000000" w:themeColor="text1"/>
+          <w:sz w:val="24"/>
+          <w:szCs w:val="24"/>
+        </w:rPr>
+        <w:t xml:space="preserve">finger print </w:t>
+      </w:r>
+      <w:r>
+        <w:rPr>
+          <w:rFonts w:asciiTheme="majorBidi" w:hAnsiTheme="majorBidi" w:cstheme="majorBidi"/>
+          <w:color w:val="000000" w:themeColor="text1"/>
+          <w:sz w:val="24"/>
+          <w:szCs w:val="24"/>
+        </w:rPr>
+        <w:t>&amp; manual)</w:t>
+      </w:r>
+      <w:r>
+        <w:rPr>
+          <w:rFonts w:asciiTheme="majorBidi" w:hAnsiTheme="majorBidi" w:cstheme="majorBidi"/>
+          <w:color w:val="000000" w:themeColor="text1"/>
+          <w:sz w:val="24"/>
+          <w:szCs w:val="24"/>
+        </w:rPr>
+        <w:t xml:space="preserve"> tahsin / tahfidz </w:t>
+      </w:r>
+      <w:r>
+        <w:rPr>
+          <w:rFonts w:asciiTheme="majorBidi" w:hAnsiTheme="majorBidi" w:cstheme="majorBidi"/>
+          <w:color w:val="000000" w:themeColor="text1"/>
+          <w:sz w:val="24"/>
+          <w:szCs w:val="24"/>
+        </w:rPr>
+        <w:t>mahasiswa</w:t>
+      </w:r>
+    </w:p>
+    <w:p>
+      <w:pPr>
+        <w:pStyle w:val="ListParagraph"/>
+        <w:numPr>
+          <w:ilvl w:val="0"/>
+          <w:numId w:val="7"/>
+        </w:numPr>
+        <w:spacing w:after="0" w:line="360" w:lineRule="auto"/>
+        <w:jc w:val="both"/>
+        <w:textAlignment w:val="baseline"/>
+        <w:rPr>
+          <w:rFonts w:asciiTheme="majorBidi" w:hAnsiTheme="majorBidi" w:cstheme="majorBidi"/>
           <w:sz w:val="24"/>
           <w:szCs w:val="24"/>
           <w:lang w:val="en-US"/>
         </w:rPr>
-        <w:t>semua</w:t>
-      </w:r>
-      <w:proofErr w:type="spellEnd"/>
-      <w:r>
-        <w:rPr>
-          <w:rFonts w:asciiTheme="majorBidi" w:hAnsiTheme="majorBidi" w:cstheme="majorBidi"/>
-          <w:color w:val="000000" w:themeColor="text1"/>
+      </w:pPr>
+      <w:r>
+        <w:rPr>
+          <w:rFonts w:asciiTheme="majorBidi" w:hAnsiTheme="majorBidi" w:cstheme="majorBidi"/>
+          <w:color w:val="000000" w:themeColor="text1"/>
+          <w:sz w:val="24"/>
+          <w:szCs w:val="24"/>
+        </w:rPr>
+        <w:t xml:space="preserve">Data persensi </w:t>
+      </w:r>
+      <w:r>
+        <w:rPr>
+          <w:rFonts w:asciiTheme="majorBidi" w:hAnsiTheme="majorBidi" w:cstheme="majorBidi"/>
+          <w:color w:val="000000" w:themeColor="text1"/>
+          <w:sz w:val="24"/>
+          <w:szCs w:val="24"/>
+        </w:rPr>
+        <w:t>(</w:t>
+      </w:r>
+      <w:r>
+        <w:rPr>
+          <w:rFonts w:asciiTheme="majorBidi" w:hAnsiTheme="majorBidi" w:cstheme="majorBidi"/>
+          <w:i/>
+          <w:color w:val="000000" w:themeColor="text1"/>
+          <w:sz w:val="24"/>
+          <w:szCs w:val="24"/>
+        </w:rPr>
+        <w:t xml:space="preserve">finger print </w:t>
+      </w:r>
+      <w:r>
+        <w:rPr>
+          <w:rFonts w:asciiTheme="majorBidi" w:hAnsiTheme="majorBidi" w:cstheme="majorBidi"/>
+          <w:color w:val="000000" w:themeColor="text1"/>
+          <w:sz w:val="24"/>
+          <w:szCs w:val="24"/>
+        </w:rPr>
+        <w:t>&amp; manual)</w:t>
+      </w:r>
+      <w:r>
+        <w:rPr>
+          <w:rFonts w:asciiTheme="majorBidi" w:hAnsiTheme="majorBidi" w:cstheme="majorBidi"/>
+          <w:color w:val="000000" w:themeColor="text1"/>
+          <w:sz w:val="24"/>
+          <w:szCs w:val="24"/>
+        </w:rPr>
+        <w:t xml:space="preserve"> ta’lim </w:t>
+      </w:r>
+      <w:r>
+        <w:rPr>
+          <w:rFonts w:asciiTheme="majorBidi" w:hAnsiTheme="majorBidi" w:cstheme="majorBidi"/>
+          <w:color w:val="000000" w:themeColor="text1"/>
+          <w:sz w:val="24"/>
+          <w:szCs w:val="24"/>
+        </w:rPr>
+        <w:t>mahasiswa</w:t>
+      </w:r>
+    </w:p>
+    <w:p>
+      <w:pPr>
+        <w:pStyle w:val="ListParagraph"/>
+        <w:numPr>
+          <w:ilvl w:val="0"/>
+          <w:numId w:val="7"/>
+        </w:numPr>
+        <w:spacing w:after="0" w:line="360" w:lineRule="auto"/>
+        <w:jc w:val="both"/>
+        <w:textAlignment w:val="baseline"/>
+        <w:rPr>
+          <w:rFonts w:asciiTheme="majorBidi" w:hAnsiTheme="majorBidi" w:cstheme="majorBidi"/>
           <w:sz w:val="24"/>
           <w:szCs w:val="24"/>
           <w:lang w:val="en-US"/>
         </w:rPr>
-        <w:t xml:space="preserve"> </w:t>
-      </w:r>
-      <w:r>
-        <w:rPr>
-          <w:rFonts w:asciiTheme="majorBidi" w:hAnsiTheme="majorBidi" w:cstheme="majorBidi"/>
-          <w:color w:val="000000" w:themeColor="text1"/>
-          <w:sz w:val="24"/>
-          <w:szCs w:val="24"/>
-        </w:rPr>
-        <w:t>dat</w:t>
-      </w:r>
-      <w:bookmarkStart w:id="0" w:name="_GoBack"/>
-      <w:bookmarkEnd w:id="0"/>
-      <w:r>
-        <w:rPr>
-          <w:rFonts w:asciiTheme="majorBidi" w:hAnsiTheme="majorBidi" w:cstheme="majorBidi"/>
-          <w:color w:val="000000" w:themeColor="text1"/>
-          <w:sz w:val="24"/>
-          <w:szCs w:val="24"/>
-        </w:rPr>
-        <w:t xml:space="preserve">a </w:t>
-      </w:r>
-      <w:proofErr w:type="spellStart"/>
-      <w:r>
-        <w:rPr>
-          <w:rFonts w:asciiTheme="majorBidi" w:hAnsiTheme="majorBidi" w:cstheme="majorBidi"/>
-          <w:color w:val="000000" w:themeColor="text1"/>
+      </w:pPr>
+      <w:r>
+        <w:rPr>
+          <w:rFonts w:asciiTheme="majorBidi" w:hAnsiTheme="majorBidi" w:cstheme="majorBidi"/>
+          <w:color w:val="000000" w:themeColor="text1"/>
+          <w:sz w:val="24"/>
+          <w:szCs w:val="24"/>
+        </w:rPr>
+        <w:t xml:space="preserve">Data hafalan quran mahasiswa </w:t>
+      </w:r>
+      <w:r>
+        <w:rPr>
+          <w:rFonts w:asciiTheme="majorBidi" w:hAnsiTheme="majorBidi" w:cstheme="majorBidi"/>
+          <w:color w:val="000000" w:themeColor="text1"/>
+          <w:sz w:val="24"/>
+          <w:szCs w:val="24"/>
+        </w:rPr>
+        <w:t>mahasiswa</w:t>
+      </w:r>
+    </w:p>
+    <w:p>
+      <w:pPr>
+        <w:pStyle w:val="ListParagraph"/>
+        <w:spacing w:after="0" w:line="360" w:lineRule="auto"/>
+        <w:ind w:left="1069"/>
+        <w:jc w:val="both"/>
+        <w:textAlignment w:val="baseline"/>
+        <w:rPr>
+          <w:rFonts w:asciiTheme="majorBidi" w:hAnsiTheme="majorBidi" w:cstheme="majorBidi"/>
           <w:sz w:val="24"/>
           <w:szCs w:val="24"/>
           <w:lang w:val="en-US"/>
         </w:rPr>
-        <w:t>kehadiran</w:t>
-      </w:r>
-      <w:proofErr w:type="spellEnd"/>
-      <w:r>
-        <w:rPr>
-          <w:rFonts w:asciiTheme="majorBidi" w:hAnsiTheme="majorBidi" w:cstheme="majorBidi"/>
-          <w:color w:val="000000" w:themeColor="text1"/>
+      </w:pPr>
+    </w:p>
+    <w:p>
+      <w:pPr>
+        <w:spacing w:after="0" w:line="360" w:lineRule="auto"/>
+        <w:jc w:val="both"/>
+        <w:textAlignment w:val="baseline"/>
+        <w:rPr>
+          <w:rFonts w:asciiTheme="majorBidi" w:hAnsiTheme="majorBidi" w:cstheme="majorBidi"/>
           <w:sz w:val="24"/>
           <w:szCs w:val="24"/>
           <w:lang w:val="en-US"/>
         </w:rPr>
-        <w:t xml:space="preserve"> </w:t>
-      </w:r>
-      <w:proofErr w:type="spellStart"/>
-      <w:r>
-        <w:rPr>
-          <w:rFonts w:asciiTheme="majorBidi" w:hAnsiTheme="majorBidi" w:cstheme="majorBidi"/>
-          <w:color w:val="000000" w:themeColor="text1"/>
-          <w:sz w:val="24"/>
-          <w:szCs w:val="24"/>
-          <w:lang w:val="en-US"/>
-        </w:rPr>
-        <w:t>dan</w:t>
-      </w:r>
-      <w:proofErr w:type="spellEnd"/>
-      <w:r>
-        <w:rPr>
-          <w:rFonts w:asciiTheme="majorBidi" w:hAnsiTheme="majorBidi" w:cstheme="majorBidi"/>
-          <w:color w:val="000000" w:themeColor="text1"/>
-          <w:sz w:val="24"/>
-          <w:szCs w:val="24"/>
-          <w:lang w:val="en-US"/>
-        </w:rPr>
-        <w:t xml:space="preserve"> </w:t>
-      </w:r>
-      <w:proofErr w:type="spellStart"/>
-      <w:r>
-        <w:rPr>
-          <w:rFonts w:asciiTheme="majorBidi" w:hAnsiTheme="majorBidi" w:cstheme="majorBidi"/>
-          <w:color w:val="000000" w:themeColor="text1"/>
-          <w:sz w:val="24"/>
-          <w:szCs w:val="24"/>
-          <w:lang w:val="en-US"/>
-        </w:rPr>
-        <w:t>nilai</w:t>
-      </w:r>
-      <w:proofErr w:type="spellEnd"/>
-      <w:r>
-        <w:rPr>
-          <w:rFonts w:asciiTheme="majorBidi" w:hAnsiTheme="majorBidi" w:cstheme="majorBidi"/>
-          <w:color w:val="000000" w:themeColor="text1"/>
-          <w:sz w:val="24"/>
-          <w:szCs w:val="24"/>
-          <w:lang w:val="en-US"/>
-        </w:rPr>
-        <w:t xml:space="preserve"> </w:t>
-      </w:r>
-      <w:proofErr w:type="spellStart"/>
-      <w:r>
-        <w:rPr>
-          <w:rFonts w:asciiTheme="majorBidi" w:hAnsiTheme="majorBidi" w:cstheme="majorBidi"/>
-          <w:color w:val="000000" w:themeColor="text1"/>
-          <w:sz w:val="24"/>
-          <w:szCs w:val="24"/>
-          <w:lang w:val="en-US"/>
-        </w:rPr>
-        <w:t>mahasiswa</w:t>
-      </w:r>
-      <w:proofErr w:type="spellEnd"/>
-      <w:r>
-        <w:rPr>
-          <w:rFonts w:asciiTheme="majorBidi" w:hAnsiTheme="majorBidi" w:cstheme="majorBidi"/>
-          <w:color w:val="000000" w:themeColor="text1"/>
-          <w:sz w:val="24"/>
-          <w:szCs w:val="24"/>
-          <w:lang w:val="en-US"/>
-        </w:rPr>
-        <w:t xml:space="preserve"> </w:t>
-      </w:r>
-      <w:proofErr w:type="spellStart"/>
-      <w:r>
-        <w:rPr>
-          <w:rFonts w:asciiTheme="majorBidi" w:hAnsiTheme="majorBidi" w:cstheme="majorBidi"/>
-          <w:color w:val="000000" w:themeColor="text1"/>
-          <w:sz w:val="24"/>
-          <w:szCs w:val="24"/>
-          <w:lang w:val="en-US"/>
-        </w:rPr>
-        <w:t>meliputi</w:t>
-      </w:r>
-      <w:proofErr w:type="spellEnd"/>
-      <w:r>
-        <w:rPr>
-          <w:rFonts w:asciiTheme="majorBidi" w:hAnsiTheme="majorBidi" w:cstheme="majorBidi"/>
-          <w:color w:val="000000" w:themeColor="text1"/>
-          <w:sz w:val="24"/>
-          <w:szCs w:val="24"/>
-          <w:lang w:val="en-US"/>
-        </w:rPr>
-        <w:t xml:space="preserve"> </w:t>
-      </w:r>
-      <w:proofErr w:type="spellStart"/>
-      <w:r>
-        <w:rPr>
-          <w:rFonts w:asciiTheme="majorBidi" w:hAnsiTheme="majorBidi" w:cstheme="majorBidi"/>
-          <w:color w:val="000000" w:themeColor="text1"/>
-          <w:sz w:val="24"/>
-          <w:szCs w:val="24"/>
-          <w:lang w:val="en-US"/>
-        </w:rPr>
-        <w:t>bidang</w:t>
-      </w:r>
-      <w:proofErr w:type="spellEnd"/>
-      <w:r>
-        <w:rPr>
-          <w:rFonts w:asciiTheme="majorBidi" w:hAnsiTheme="majorBidi" w:cstheme="majorBidi"/>
-          <w:color w:val="000000" w:themeColor="text1"/>
-          <w:sz w:val="24"/>
-          <w:szCs w:val="24"/>
-          <w:lang w:val="en-US"/>
-        </w:rPr>
-        <w:t xml:space="preserve"> </w:t>
-      </w:r>
-      <w:proofErr w:type="spellStart"/>
-      <w:r>
-        <w:rPr>
-          <w:rFonts w:asciiTheme="majorBidi" w:hAnsiTheme="majorBidi" w:cstheme="majorBidi"/>
-          <w:color w:val="000000" w:themeColor="text1"/>
-          <w:sz w:val="24"/>
-          <w:szCs w:val="24"/>
-          <w:lang w:val="en-US"/>
-        </w:rPr>
-        <w:t>akademik</w:t>
-      </w:r>
-      <w:proofErr w:type="spellEnd"/>
-      <w:r>
-        <w:rPr>
-          <w:rFonts w:asciiTheme="majorBidi" w:hAnsiTheme="majorBidi" w:cstheme="majorBidi"/>
-          <w:color w:val="000000" w:themeColor="text1"/>
-          <w:sz w:val="24"/>
-          <w:szCs w:val="24"/>
-          <w:lang w:val="en-US"/>
-        </w:rPr>
-        <w:t xml:space="preserve">, TLC, </w:t>
-      </w:r>
-      <w:proofErr w:type="spellStart"/>
-      <w:r>
-        <w:rPr>
-          <w:rFonts w:asciiTheme="majorBidi" w:hAnsiTheme="majorBidi" w:cstheme="majorBidi"/>
-          <w:color w:val="000000" w:themeColor="text1"/>
-          <w:sz w:val="24"/>
-          <w:szCs w:val="24"/>
-          <w:lang w:val="en-US"/>
-        </w:rPr>
-        <w:t>hafalan</w:t>
-      </w:r>
-      <w:proofErr w:type="spellEnd"/>
-      <w:r>
-        <w:rPr>
-          <w:rFonts w:asciiTheme="majorBidi" w:hAnsiTheme="majorBidi" w:cstheme="majorBidi"/>
-          <w:color w:val="000000" w:themeColor="text1"/>
-          <w:sz w:val="24"/>
-          <w:szCs w:val="24"/>
-          <w:lang w:val="en-US"/>
-        </w:rPr>
-        <w:t xml:space="preserve"> </w:t>
-      </w:r>
-      <w:proofErr w:type="spellStart"/>
-      <w:r>
-        <w:rPr>
-          <w:rFonts w:asciiTheme="majorBidi" w:hAnsiTheme="majorBidi" w:cstheme="majorBidi"/>
-          <w:color w:val="000000" w:themeColor="text1"/>
-          <w:sz w:val="24"/>
-          <w:szCs w:val="24"/>
-          <w:lang w:val="en-US"/>
-        </w:rPr>
-        <w:t>quran</w:t>
-      </w:r>
-      <w:proofErr w:type="spellEnd"/>
-      <w:r>
-        <w:rPr>
-          <w:rFonts w:asciiTheme="majorBidi" w:hAnsiTheme="majorBidi" w:cstheme="majorBidi"/>
-          <w:color w:val="000000" w:themeColor="text1"/>
-          <w:sz w:val="24"/>
-          <w:szCs w:val="24"/>
-          <w:lang w:val="en-US"/>
-        </w:rPr>
-        <w:t xml:space="preserve"> </w:t>
-      </w:r>
-      <w:proofErr w:type="spellStart"/>
-      <w:r>
-        <w:rPr>
-          <w:rFonts w:asciiTheme="majorBidi" w:hAnsiTheme="majorBidi" w:cstheme="majorBidi"/>
-          <w:color w:val="000000" w:themeColor="text1"/>
-          <w:sz w:val="24"/>
-          <w:szCs w:val="24"/>
-          <w:lang w:val="en-US"/>
-        </w:rPr>
-        <w:t>dan</w:t>
-      </w:r>
-      <w:proofErr w:type="spellEnd"/>
-      <w:r>
-        <w:rPr>
-          <w:rFonts w:asciiTheme="majorBidi" w:hAnsiTheme="majorBidi" w:cstheme="majorBidi"/>
-          <w:color w:val="000000" w:themeColor="text1"/>
-          <w:sz w:val="24"/>
-          <w:szCs w:val="24"/>
-          <w:lang w:val="en-US"/>
-        </w:rPr>
-        <w:t xml:space="preserve"> </w:t>
-      </w:r>
-      <w:proofErr w:type="spellStart"/>
-      <w:r>
-        <w:rPr>
-          <w:rFonts w:asciiTheme="majorBidi" w:hAnsiTheme="majorBidi" w:cstheme="majorBidi"/>
-          <w:color w:val="000000" w:themeColor="text1"/>
-          <w:sz w:val="24"/>
-          <w:szCs w:val="24"/>
-          <w:lang w:val="en-US"/>
-        </w:rPr>
-        <w:t>pembinaan</w:t>
-      </w:r>
-      <w:proofErr w:type="spellEnd"/>
-      <w:r>
-        <w:rPr>
-          <w:rFonts w:asciiTheme="majorBidi" w:hAnsiTheme="majorBidi" w:cstheme="majorBidi"/>
-          <w:color w:val="000000" w:themeColor="text1"/>
-          <w:sz w:val="24"/>
-          <w:szCs w:val="24"/>
-          <w:lang w:val="en-US"/>
-        </w:rPr>
-        <w:t>.</w:t>
-      </w:r>
+      </w:pPr>
     </w:p>
     <w:p>
       <w:pPr>
@@ -2319,18 +2377,6 @@
         <w:jc w:val="both"/>
         <w:rPr>
           <w:rFonts w:asciiTheme="majorBidi" w:hAnsiTheme="majorBidi" w:cstheme="majorBidi"/>
-          <w:sz w:val="24"/>
-          <w:szCs w:val="24"/>
-          <w:lang w:val="en-US"/>
-        </w:rPr>
-      </w:pPr>
-    </w:p>
-    <w:p>
-      <w:pPr>
-        <w:spacing w:after="0" w:line="360" w:lineRule="auto"/>
-        <w:jc w:val="both"/>
-        <w:rPr>
-          <w:rFonts w:asciiTheme="majorBidi" w:hAnsiTheme="majorBidi" w:cstheme="majorBidi"/>
           <w:b/>
           <w:color w:val="000000"/>
           <w:sz w:val="24"/>
@@ -2345,6 +2391,7 @@
           <w:sz w:val="24"/>
           <w:szCs w:val="24"/>
         </w:rPr>
+        <w:lastRenderedPageBreak/>
         <w:t>3.3</w:t>
       </w:r>
       <w:r>
@@ -2473,7 +2520,6 @@
           <w:szCs w:val="24"/>
           <w:lang w:eastAsia="id-ID"/>
         </w:rPr>
-        <w:lastRenderedPageBreak/>
         <w:drawing>
           <wp:inline distT="0" distB="0" distL="0" distR="0">
             <wp:extent cx="5713259" cy="1573619"/>
@@ -2650,7 +2696,65 @@
           <w:sz w:val="24"/>
           <w:szCs w:val="24"/>
         </w:rPr>
-        <w:t>Studi literatur dengan mengumpulkan informasi dari jurnal dan skripsi penelitian sebelumnya serta buku sebagai sumber informasi yang relevan dengan penelitian.</w:t>
+        <w:t>Observasi</w:t>
+      </w:r>
+    </w:p>
+    <w:p>
+      <w:pPr>
+        <w:spacing w:after="0" w:line="360" w:lineRule="auto"/>
+        <w:ind w:left="720"/>
+        <w:jc w:val="both"/>
+        <w:rPr>
+          <w:rFonts w:asciiTheme="majorBidi" w:hAnsiTheme="majorBidi" w:cstheme="majorBidi"/>
+          <w:color w:val="000000"/>
+          <w:sz w:val="24"/>
+          <w:szCs w:val="24"/>
+        </w:rPr>
+      </w:pPr>
+      <w:r>
+        <w:rPr>
+          <w:rFonts w:asciiTheme="majorBidi" w:hAnsiTheme="majorBidi" w:cstheme="majorBidi"/>
+          <w:color w:val="000000"/>
+          <w:sz w:val="24"/>
+          <w:szCs w:val="24"/>
+        </w:rPr>
+        <w:t xml:space="preserve">Pada tahap observasi dilakukan </w:t>
+      </w:r>
+      <w:r>
+        <w:rPr>
+          <w:rFonts w:asciiTheme="majorBidi" w:hAnsiTheme="majorBidi" w:cstheme="majorBidi"/>
+          <w:color w:val="000000"/>
+          <w:sz w:val="24"/>
+          <w:szCs w:val="24"/>
+        </w:rPr>
+        <w:t xml:space="preserve">pengumpulan dan </w:t>
+      </w:r>
+      <w:r>
+        <w:rPr>
+          <w:rFonts w:asciiTheme="majorBidi" w:hAnsiTheme="majorBidi" w:cstheme="majorBidi"/>
+          <w:color w:val="000000"/>
+          <w:sz w:val="24"/>
+          <w:szCs w:val="24"/>
+        </w:rPr>
+        <w:t xml:space="preserve">peninjauan secara mendalam terhadap </w:t>
+      </w:r>
+      <w:r>
+        <w:rPr>
+          <w:rFonts w:asciiTheme="majorBidi" w:hAnsiTheme="majorBidi" w:cstheme="majorBidi"/>
+          <w:color w:val="000000"/>
+          <w:sz w:val="24"/>
+          <w:szCs w:val="24"/>
+        </w:rPr>
+        <w:t>bahan penelitian</w:t>
+      </w:r>
+      <w:r>
+        <w:rPr>
+          <w:rFonts w:asciiTheme="majorBidi" w:hAnsiTheme="majorBidi" w:cstheme="majorBidi"/>
+          <w:color w:val="000000"/>
+          <w:sz w:val="24"/>
+          <w:szCs w:val="24"/>
+        </w:rPr>
+        <w:t>.</w:t>
       </w:r>
     </w:p>
     <w:p>
@@ -2675,16 +2779,38 @@
           <w:sz w:val="24"/>
           <w:szCs w:val="24"/>
         </w:rPr>
-        <w:t>Pengumpulan data dilakukan dikampus matrikulasi STEI Tazkia</w:t>
-      </w:r>
-      <w:r>
-        <w:rPr>
-          <w:rFonts w:asciiTheme="majorBidi" w:hAnsiTheme="majorBidi" w:cstheme="majorBidi"/>
-          <w:color w:val="000000"/>
-          <w:sz w:val="24"/>
-          <w:szCs w:val="24"/>
-        </w:rPr>
-        <w:t xml:space="preserve"> dengan cara observasi dan wawancara.</w:t>
+        <w:t>Wawancara</w:t>
+      </w:r>
+    </w:p>
+    <w:p>
+      <w:pPr>
+        <w:spacing w:after="0" w:line="360" w:lineRule="auto"/>
+        <w:ind w:left="720"/>
+        <w:jc w:val="both"/>
+        <w:rPr>
+          <w:rFonts w:asciiTheme="majorBidi" w:hAnsiTheme="majorBidi" w:cstheme="majorBidi"/>
+          <w:color w:val="000000"/>
+          <w:sz w:val="24"/>
+          <w:szCs w:val="24"/>
+        </w:rPr>
+      </w:pPr>
+      <w:r>
+        <w:rPr>
+          <w:rFonts w:asciiTheme="majorBidi" w:hAnsiTheme="majorBidi" w:cstheme="majorBidi"/>
+          <w:color w:val="000000"/>
+          <w:sz w:val="24"/>
+          <w:szCs w:val="24"/>
+        </w:rPr>
+        <w:t>Pada tahap ini dilakukan wawancara dengan ketua matrikulasi, admin matrikulasi dan pembina mahasiswa untuk memperoleh keterangan mengenai objek penelitian dan berbagai kebutuhan pengguna.</w:t>
+      </w:r>
+      <w:r>
+        <w:rPr>
+          <w:rFonts w:asciiTheme="majorBidi" w:hAnsiTheme="majorBidi" w:cstheme="majorBidi"/>
+          <w:color w:val="000000"/>
+          <w:sz w:val="24"/>
+          <w:szCs w:val="24"/>
+        </w:rPr>
+        <w:t>.</w:t>
       </w:r>
     </w:p>
     <w:p>
@@ -2709,25 +2835,7 @@
           <w:sz w:val="24"/>
           <w:szCs w:val="24"/>
         </w:rPr>
-        <w:t>Analisis yang meliputi analisis sistem yang berjalan, analisis sistem yang diusulkan, analisis kebutuhan fungsional sistem, analisis k</w:t>
-      </w:r>
-      <w:r>
-        <w:rPr>
-          <w:rFonts w:asciiTheme="majorBidi" w:hAnsiTheme="majorBidi" w:cstheme="majorBidi"/>
-          <w:color w:val="000000"/>
-          <w:sz w:val="24"/>
-          <w:szCs w:val="24"/>
-        </w:rPr>
-        <w:t>ebutuhan pengguna.</w:t>
-      </w:r>
-      <w:r>
-        <w:rPr>
-          <w:rFonts w:asciiTheme="majorBidi" w:hAnsiTheme="majorBidi" w:cstheme="majorBidi"/>
-          <w:color w:val="000000"/>
-          <w:sz w:val="24"/>
-          <w:szCs w:val="24"/>
-        </w:rPr>
-        <w:t>5</w:t>
+        <w:t>Studi Literatur</w:t>
       </w:r>
     </w:p>
     <w:p>
@@ -2742,6 +2850,54 @@
           <w:szCs w:val="24"/>
         </w:rPr>
       </w:pPr>
+      <w:r>
+        <w:rPr>
+          <w:rFonts w:asciiTheme="majorBidi" w:hAnsiTheme="majorBidi" w:cstheme="majorBidi"/>
+          <w:color w:val="000000"/>
+          <w:sz w:val="24"/>
+          <w:szCs w:val="24"/>
+        </w:rPr>
+        <w:t>Merupakan tahap pengumpulan pengetahuan dari berbagai sumber seperti buku dan dokumen publikasi penelitian yang terkait. Sumber tersebut dijadikan tinjauan pustaka untuk pengembangan sistem informasi monitorin matrikulasi mahasiswa ini.</w:t>
+      </w:r>
+    </w:p>
+    <w:p>
+      <w:pPr>
+        <w:spacing w:after="0" w:line="360" w:lineRule="auto"/>
+        <w:ind w:left="720"/>
+        <w:jc w:val="both"/>
+        <w:rPr>
+          <w:rFonts w:asciiTheme="majorBidi" w:hAnsiTheme="majorBidi" w:cstheme="majorBidi"/>
+          <w:color w:val="000000"/>
+          <w:sz w:val="24"/>
+          <w:szCs w:val="24"/>
+        </w:rPr>
+      </w:pPr>
+    </w:p>
+    <w:p>
+      <w:pPr>
+        <w:spacing w:after="0" w:line="360" w:lineRule="auto"/>
+        <w:ind w:left="720"/>
+        <w:jc w:val="both"/>
+        <w:rPr>
+          <w:rFonts w:asciiTheme="majorBidi" w:hAnsiTheme="majorBidi" w:cstheme="majorBidi"/>
+          <w:color w:val="000000"/>
+          <w:sz w:val="24"/>
+          <w:szCs w:val="24"/>
+        </w:rPr>
+      </w:pPr>
+    </w:p>
+    <w:p>
+      <w:pPr>
+        <w:spacing w:after="0" w:line="360" w:lineRule="auto"/>
+        <w:ind w:left="720"/>
+        <w:jc w:val="both"/>
+        <w:rPr>
+          <w:rFonts w:asciiTheme="majorBidi" w:hAnsiTheme="majorBidi" w:cstheme="majorBidi"/>
+          <w:color w:val="000000"/>
+          <w:sz w:val="24"/>
+          <w:szCs w:val="24"/>
+        </w:rPr>
+      </w:pPr>
     </w:p>
     <w:p>
       <w:pPr>
@@ -2764,6 +2920,7 @@
           <w:sz w:val="24"/>
           <w:szCs w:val="24"/>
         </w:rPr>
+        <w:lastRenderedPageBreak/>
         <w:t>3.3.2</w:t>
       </w:r>
       <w:r>
@@ -2873,6 +3030,8 @@
         </w:rPr>
         <w:t xml:space="preserve">Merupakan gambaran keterkaitan aliran data atau hubungan antara pengguna dan sistem, dan mendeskripsikan kegiatan yang dilakukan oleh pengguna terhadap sistem. </w:t>
       </w:r>
+      <w:bookmarkStart w:id="0" w:name="_GoBack"/>
+      <w:bookmarkEnd w:id="0"/>
     </w:p>
     <w:p>
       <w:pPr>
@@ -2999,7 +3158,6 @@
           <w:b w:val="0"/>
           <w:bCs/>
         </w:rPr>
-        <w:lastRenderedPageBreak/>
         <w:t xml:space="preserve">Rancangan </w:t>
       </w:r>
       <w:r>
@@ -3144,6 +3302,51 @@
     <w:p>
       <w:pPr>
         <w:spacing w:after="0" w:line="360" w:lineRule="auto"/>
+        <w:jc w:val="both"/>
+        <w:rPr>
+          <w:rFonts w:asciiTheme="majorBidi" w:hAnsiTheme="majorBidi" w:cstheme="majorBidi"/>
+          <w:b/>
+          <w:i/>
+          <w:color w:val="000000"/>
+          <w:sz w:val="24"/>
+          <w:szCs w:val="24"/>
+        </w:rPr>
+      </w:pPr>
+      <w:r>
+        <w:rPr>
+          <w:rFonts w:asciiTheme="majorBidi" w:hAnsiTheme="majorBidi" w:cstheme="majorBidi"/>
+          <w:b/>
+          <w:color w:val="000000"/>
+          <w:sz w:val="24"/>
+          <w:szCs w:val="24"/>
+        </w:rPr>
+        <w:t>3.3.3</w:t>
+      </w:r>
+      <w:r>
+        <w:rPr>
+          <w:rFonts w:asciiTheme="majorBidi" w:hAnsiTheme="majorBidi" w:cstheme="majorBidi"/>
+          <w:b/>
+          <w:color w:val="000000"/>
+          <w:sz w:val="24"/>
+          <w:szCs w:val="24"/>
+        </w:rPr>
+        <w:tab/>
+      </w:r>
+      <w:r>
+        <w:rPr>
+          <w:rFonts w:asciiTheme="majorBidi" w:hAnsiTheme="majorBidi" w:cstheme="majorBidi"/>
+          <w:b/>
+          <w:i/>
+          <w:color w:val="000000"/>
+          <w:sz w:val="24"/>
+          <w:szCs w:val="24"/>
+        </w:rPr>
+        <w:t>Implementation</w:t>
+      </w:r>
+    </w:p>
+    <w:p>
+      <w:pPr>
+        <w:spacing w:after="0" w:line="360" w:lineRule="auto"/>
         <w:ind w:firstLine="720"/>
         <w:jc w:val="both"/>
         <w:rPr>
@@ -3153,6 +3356,100 @@
           <w:szCs w:val="24"/>
         </w:rPr>
       </w:pPr>
+      <w:r>
+        <w:rPr>
+          <w:rFonts w:asciiTheme="majorBidi" w:hAnsiTheme="majorBidi" w:cstheme="majorBidi"/>
+          <w:color w:val="000000"/>
+          <w:sz w:val="24"/>
+          <w:szCs w:val="24"/>
+        </w:rPr>
+        <w:t xml:space="preserve">Dalam tahapan ini, hasil dari perancangan sistem akan direalisasikan sebagai satu set program atau unit program menggunakan bahasa pemrograman PHP, </w:t>
+      </w:r>
+      <w:r>
+        <w:rPr>
+          <w:rFonts w:asciiTheme="majorBidi" w:hAnsiTheme="majorBidi" w:cstheme="majorBidi"/>
+          <w:i/>
+          <w:color w:val="000000"/>
+          <w:sz w:val="24"/>
+          <w:szCs w:val="24"/>
+        </w:rPr>
+        <w:t>database</w:t>
+      </w:r>
+      <w:r>
+        <w:rPr>
+          <w:rFonts w:asciiTheme="majorBidi" w:hAnsiTheme="majorBidi" w:cstheme="majorBidi"/>
+          <w:color w:val="000000"/>
+          <w:sz w:val="24"/>
+          <w:szCs w:val="24"/>
+        </w:rPr>
+        <w:t xml:space="preserve"> MySQL dan </w:t>
+      </w:r>
+      <w:r>
+        <w:rPr>
+          <w:rFonts w:asciiTheme="majorBidi" w:hAnsiTheme="majorBidi" w:cstheme="majorBidi"/>
+          <w:i/>
+          <w:color w:val="000000"/>
+          <w:sz w:val="24"/>
+          <w:szCs w:val="24"/>
+        </w:rPr>
+        <w:t>web server</w:t>
+      </w:r>
+      <w:r>
+        <w:rPr>
+          <w:rFonts w:asciiTheme="majorBidi" w:hAnsiTheme="majorBidi" w:cstheme="majorBidi"/>
+          <w:color w:val="000000"/>
+          <w:sz w:val="24"/>
+          <w:szCs w:val="24"/>
+        </w:rPr>
+        <w:t xml:space="preserve"> Apache</w:t>
+      </w:r>
+      <w:r>
+        <w:rPr>
+          <w:rFonts w:asciiTheme="majorBidi" w:hAnsiTheme="majorBidi" w:cstheme="majorBidi"/>
+          <w:color w:val="000000"/>
+          <w:sz w:val="24"/>
+          <w:szCs w:val="24"/>
+        </w:rPr>
+        <w:t xml:space="preserve"> sebagai </w:t>
+      </w:r>
+      <w:r>
+        <w:rPr>
+          <w:rFonts w:asciiTheme="majorBidi" w:hAnsiTheme="majorBidi" w:cstheme="majorBidi"/>
+          <w:i/>
+          <w:color w:val="000000"/>
+          <w:sz w:val="24"/>
+          <w:szCs w:val="24"/>
+        </w:rPr>
+        <w:t xml:space="preserve">server </w:t>
+      </w:r>
+      <w:r>
+        <w:rPr>
+          <w:rFonts w:asciiTheme="majorBidi" w:hAnsiTheme="majorBidi" w:cstheme="majorBidi"/>
+          <w:color w:val="000000"/>
+          <w:sz w:val="24"/>
+          <w:szCs w:val="24"/>
+        </w:rPr>
+        <w:t xml:space="preserve">untuk menjalankan </w:t>
+      </w:r>
+      <w:r>
+        <w:rPr>
+          <w:rFonts w:asciiTheme="majorBidi" w:hAnsiTheme="majorBidi" w:cstheme="majorBidi"/>
+          <w:i/>
+          <w:color w:val="000000"/>
+          <w:sz w:val="24"/>
+          <w:szCs w:val="24"/>
+        </w:rPr>
+        <w:t xml:space="preserve">script </w:t>
+      </w:r>
+      <w:r>
+        <w:rPr>
+          <w:rFonts w:asciiTheme="majorBidi" w:hAnsiTheme="majorBidi" w:cstheme="majorBidi"/>
+          <w:color w:val="000000"/>
+          <w:sz w:val="24"/>
+          <w:szCs w:val="24"/>
+        </w:rPr>
+        <w:t>PHP.</w:t>
+      </w:r>
     </w:p>
     <w:p>
       <w:pPr>
@@ -3188,7 +3485,7 @@
           <w:sz w:val="24"/>
           <w:szCs w:val="24"/>
         </w:rPr>
-        <w:t>3.3.3</w:t>
+        <w:t>3.3.4</w:t>
       </w:r>
       <w:r>
         <w:rPr>
@@ -3209,7 +3506,7 @@
           <w:sz w:val="24"/>
           <w:szCs w:val="24"/>
         </w:rPr>
-        <w:t>Implementation</w:t>
+        <w:t>Integration and System Testing</w:t>
       </w:r>
     </w:p>
     <w:p>
@@ -3231,7 +3528,7 @@
           <w:sz w:val="24"/>
           <w:szCs w:val="24"/>
         </w:rPr>
-        <w:t xml:space="preserve">Dalam tahapan ini, hasil dari perancangan sistem akan direalisasikan sebagai satu set program atau unit program menggunakan bahasa pemrograman PHP, </w:t>
+        <w:t xml:space="preserve">Pada tahap ini dilakukan pengujian program menggunakan metode </w:t>
       </w:r>
       <w:r>
         <w:rPr>
@@ -3241,16 +3538,16 @@
           <w:sz w:val="24"/>
           <w:szCs w:val="24"/>
         </w:rPr>
-        <w:t>database</w:t>
-      </w:r>
-      <w:r>
-        <w:rPr>
-          <w:rFonts w:asciiTheme="majorBidi" w:hAnsiTheme="majorBidi" w:cstheme="majorBidi"/>
-          <w:color w:val="000000"/>
-          <w:sz w:val="24"/>
-          <w:szCs w:val="24"/>
-        </w:rPr>
-        <w:t xml:space="preserve"> MySQL dan </w:t>
+        <w:t xml:space="preserve">blackbox </w:t>
+      </w:r>
+      <w:r>
+        <w:rPr>
+          <w:rFonts w:asciiTheme="majorBidi" w:hAnsiTheme="majorBidi" w:cstheme="majorBidi"/>
+          <w:color w:val="000000"/>
+          <w:sz w:val="24"/>
+          <w:szCs w:val="24"/>
+        </w:rPr>
+        <w:t xml:space="preserve">untuk memastikan bahwa </w:t>
       </w:r>
       <w:r>
         <w:rPr>
@@ -3260,16 +3557,35 @@
           <w:sz w:val="24"/>
           <w:szCs w:val="24"/>
         </w:rPr>
-        <w:t>web server</w:t>
-      </w:r>
-      <w:r>
-        <w:rPr>
-          <w:rFonts w:asciiTheme="majorBidi" w:hAnsiTheme="majorBidi" w:cstheme="majorBidi"/>
-          <w:color w:val="000000"/>
-          <w:sz w:val="24"/>
-          <w:szCs w:val="24"/>
-        </w:rPr>
-        <w:t xml:space="preserve"> Apache. Setiap unit akan diuji apakah sudah memenuhi spesifikasinya.</w:t>
+        <w:t xml:space="preserve">input </w:t>
+      </w:r>
+      <w:r>
+        <w:rPr>
+          <w:rFonts w:asciiTheme="majorBidi" w:hAnsiTheme="majorBidi" w:cstheme="majorBidi"/>
+          <w:color w:val="000000"/>
+          <w:sz w:val="24"/>
+          <w:szCs w:val="24"/>
+        </w:rPr>
+        <w:t xml:space="preserve">yang digunakan menghasilkan </w:t>
+      </w:r>
+      <w:r>
+        <w:rPr>
+          <w:rFonts w:asciiTheme="majorBidi" w:hAnsiTheme="majorBidi" w:cstheme="majorBidi"/>
+          <w:i/>
+          <w:color w:val="000000"/>
+          <w:sz w:val="24"/>
+          <w:szCs w:val="24"/>
+        </w:rPr>
+        <w:t xml:space="preserve">output </w:t>
+      </w:r>
+      <w:r>
+        <w:rPr>
+          <w:rFonts w:asciiTheme="majorBidi" w:hAnsiTheme="majorBidi" w:cstheme="majorBidi"/>
+          <w:color w:val="000000"/>
+          <w:sz w:val="24"/>
+          <w:szCs w:val="24"/>
+        </w:rPr>
+        <w:t>yang sesuai. Pengujian juga dilakukan untuk menguji fungsionalitas dari sistem dengan memvalidasi hasil yang diberikan sistem ketika suatu perintah dijalankan.</w:t>
       </w:r>
     </w:p>
     <w:p>
@@ -3288,6 +3604,19 @@
     <w:p>
       <w:pPr>
         <w:spacing w:after="0" w:line="360" w:lineRule="auto"/>
+        <w:ind w:firstLine="720"/>
+        <w:jc w:val="both"/>
+        <w:rPr>
+          <w:rFonts w:asciiTheme="majorBidi" w:hAnsiTheme="majorBidi" w:cstheme="majorBidi"/>
+          <w:color w:val="000000"/>
+          <w:sz w:val="24"/>
+          <w:szCs w:val="24"/>
+        </w:rPr>
+      </w:pPr>
+    </w:p>
+    <w:p>
+      <w:pPr>
+        <w:spacing w:after="0" w:line="360" w:lineRule="auto"/>
         <w:jc w:val="both"/>
         <w:rPr>
           <w:rFonts w:asciiTheme="majorBidi" w:hAnsiTheme="majorBidi" w:cstheme="majorBidi"/>
@@ -3306,143 +3635,7 @@
           <w:sz w:val="24"/>
           <w:szCs w:val="24"/>
         </w:rPr>
-        <w:t>3.3.4</w:t>
-      </w:r>
-      <w:r>
-        <w:rPr>
-          <w:rFonts w:asciiTheme="majorBidi" w:hAnsiTheme="majorBidi" w:cstheme="majorBidi"/>
-          <w:b/>
-          <w:color w:val="000000"/>
-          <w:sz w:val="24"/>
-          <w:szCs w:val="24"/>
-        </w:rPr>
-        <w:tab/>
-      </w:r>
-      <w:r>
-        <w:rPr>
-          <w:rFonts w:asciiTheme="majorBidi" w:hAnsiTheme="majorBidi" w:cstheme="majorBidi"/>
-          <w:b/>
-          <w:i/>
-          <w:color w:val="000000"/>
-          <w:sz w:val="24"/>
-          <w:szCs w:val="24"/>
-        </w:rPr>
-        <w:t>Integration and System Testing</w:t>
-      </w:r>
-    </w:p>
-    <w:p>
-      <w:pPr>
-        <w:spacing w:after="0" w:line="360" w:lineRule="auto"/>
-        <w:ind w:firstLine="720"/>
-        <w:jc w:val="both"/>
-        <w:rPr>
-          <w:rFonts w:asciiTheme="majorBidi" w:hAnsiTheme="majorBidi" w:cstheme="majorBidi"/>
-          <w:color w:val="000000"/>
-          <w:sz w:val="24"/>
-          <w:szCs w:val="24"/>
-        </w:rPr>
-      </w:pPr>
-      <w:r>
-        <w:rPr>
-          <w:rFonts w:asciiTheme="majorBidi" w:hAnsiTheme="majorBidi" w:cstheme="majorBidi"/>
-          <w:color w:val="000000"/>
-          <w:sz w:val="24"/>
-          <w:szCs w:val="24"/>
-        </w:rPr>
-        <w:t xml:space="preserve">Pada tahap ini dilakukan pengujian program menggunakan metode </w:t>
-      </w:r>
-      <w:r>
-        <w:rPr>
-          <w:rFonts w:asciiTheme="majorBidi" w:hAnsiTheme="majorBidi" w:cstheme="majorBidi"/>
-          <w:i/>
-          <w:color w:val="000000"/>
-          <w:sz w:val="24"/>
-          <w:szCs w:val="24"/>
-        </w:rPr>
-        <w:t xml:space="preserve">blackbox </w:t>
-      </w:r>
-      <w:r>
-        <w:rPr>
-          <w:rFonts w:asciiTheme="majorBidi" w:hAnsiTheme="majorBidi" w:cstheme="majorBidi"/>
-          <w:color w:val="000000"/>
-          <w:sz w:val="24"/>
-          <w:szCs w:val="24"/>
-        </w:rPr>
-        <w:t xml:space="preserve">untuk memastikan bahwa </w:t>
-      </w:r>
-      <w:r>
-        <w:rPr>
-          <w:rFonts w:asciiTheme="majorBidi" w:hAnsiTheme="majorBidi" w:cstheme="majorBidi"/>
-          <w:i/>
-          <w:color w:val="000000"/>
-          <w:sz w:val="24"/>
-          <w:szCs w:val="24"/>
-        </w:rPr>
-        <w:t xml:space="preserve">input </w:t>
-      </w:r>
-      <w:r>
-        <w:rPr>
-          <w:rFonts w:asciiTheme="majorBidi" w:hAnsiTheme="majorBidi" w:cstheme="majorBidi"/>
-          <w:color w:val="000000"/>
-          <w:sz w:val="24"/>
-          <w:szCs w:val="24"/>
-        </w:rPr>
-        <w:t xml:space="preserve">yang digunakan menghasilkan </w:t>
-      </w:r>
-      <w:r>
-        <w:rPr>
-          <w:rFonts w:asciiTheme="majorBidi" w:hAnsiTheme="majorBidi" w:cstheme="majorBidi"/>
-          <w:i/>
-          <w:color w:val="000000"/>
-          <w:sz w:val="24"/>
-          <w:szCs w:val="24"/>
-        </w:rPr>
-        <w:t xml:space="preserve">output </w:t>
-      </w:r>
-      <w:r>
-        <w:rPr>
-          <w:rFonts w:asciiTheme="majorBidi" w:hAnsiTheme="majorBidi" w:cstheme="majorBidi"/>
-          <w:color w:val="000000"/>
-          <w:sz w:val="24"/>
-          <w:szCs w:val="24"/>
-        </w:rPr>
-        <w:t>yang sesuai. Pengujian juga dilakukan untuk menguji fungsionalitas dari sistem dengan memvalidasi hasil yang diberikan sistem ketika suatu perintah dijalankan.</w:t>
-      </w:r>
-    </w:p>
-    <w:p>
-      <w:pPr>
-        <w:spacing w:after="0" w:line="360" w:lineRule="auto"/>
-        <w:ind w:firstLine="720"/>
-        <w:jc w:val="both"/>
-        <w:rPr>
-          <w:rFonts w:asciiTheme="majorBidi" w:hAnsiTheme="majorBidi" w:cstheme="majorBidi"/>
-          <w:color w:val="000000"/>
-          <w:sz w:val="24"/>
-          <w:szCs w:val="24"/>
-        </w:rPr>
-      </w:pPr>
-    </w:p>
-    <w:p>
-      <w:pPr>
-        <w:spacing w:after="0" w:line="360" w:lineRule="auto"/>
-        <w:jc w:val="both"/>
-        <w:rPr>
-          <w:rFonts w:asciiTheme="majorBidi" w:hAnsiTheme="majorBidi" w:cstheme="majorBidi"/>
-          <w:b/>
-          <w:i/>
-          <w:color w:val="000000"/>
-          <w:sz w:val="24"/>
-          <w:szCs w:val="24"/>
-        </w:rPr>
-      </w:pPr>
-      <w:r>
-        <w:rPr>
-          <w:rFonts w:asciiTheme="majorBidi" w:hAnsiTheme="majorBidi" w:cstheme="majorBidi"/>
-          <w:b/>
-          <w:color w:val="000000"/>
-          <w:sz w:val="24"/>
-          <w:szCs w:val="24"/>
-        </w:rPr>
+        <w:lastRenderedPageBreak/>
         <w:t>3.3.5</w:t>
       </w:r>
       <w:r>
@@ -3826,6 +4019,95 @@
     </w:lvl>
   </w:abstractNum>
   <w:abstractNum w:abstractNumId="3">
+    <w:nsid w:val="3E4F2052"/>
+    <w:multiLevelType w:val="hybridMultilevel"/>
+    <w:tmpl w:val="40C2A2F4"/>
+    <w:lvl w:ilvl="0" w:tplc="35AA09BE">
+      <w:start w:val="1"/>
+      <w:numFmt w:val="decimal"/>
+      <w:lvlText w:val="%1."/>
+      <w:lvlJc w:val="left"/>
+      <w:pPr>
+        <w:ind w:left="1069" w:hanging="360"/>
+      </w:pPr>
+      <w:rPr>
+        <w:rFonts w:hint="default"/>
+      </w:rPr>
+    </w:lvl>
+    <w:lvl w:ilvl="1" w:tplc="04210019" w:tentative="1">
+      <w:start w:val="1"/>
+      <w:numFmt w:val="lowerLetter"/>
+      <w:lvlText w:val="%2."/>
+      <w:lvlJc w:val="left"/>
+      <w:pPr>
+        <w:ind w:left="1789" w:hanging="360"/>
+      </w:pPr>
+    </w:lvl>
+    <w:lvl w:ilvl="2" w:tplc="0421001B" w:tentative="1">
+      <w:start w:val="1"/>
+      <w:numFmt w:val="lowerRoman"/>
+      <w:lvlText w:val="%3."/>
+      <w:lvlJc w:val="right"/>
+      <w:pPr>
+        <w:ind w:left="2509" w:hanging="180"/>
+      </w:pPr>
+    </w:lvl>
+    <w:lvl w:ilvl="3" w:tplc="0421000F" w:tentative="1">
+      <w:start w:val="1"/>
+      <w:numFmt w:val="decimal"/>
+      <w:lvlText w:val="%4."/>
+      <w:lvlJc w:val="left"/>
+      <w:pPr>
+        <w:ind w:left="3229" w:hanging="360"/>
+      </w:pPr>
+    </w:lvl>
+    <w:lvl w:ilvl="4" w:tplc="04210019" w:tentative="1">
+      <w:start w:val="1"/>
+      <w:numFmt w:val="lowerLetter"/>
+      <w:lvlText w:val="%5."/>
+      <w:lvlJc w:val="left"/>
+      <w:pPr>
+        <w:ind w:left="3949" w:hanging="360"/>
+      </w:pPr>
+    </w:lvl>
+    <w:lvl w:ilvl="5" w:tplc="0421001B" w:tentative="1">
+      <w:start w:val="1"/>
+      <w:numFmt w:val="lowerRoman"/>
+      <w:lvlText w:val="%6."/>
+      <w:lvlJc w:val="right"/>
+      <w:pPr>
+        <w:ind w:left="4669" w:hanging="180"/>
+      </w:pPr>
+    </w:lvl>
+    <w:lvl w:ilvl="6" w:tplc="0421000F" w:tentative="1">
+      <w:start w:val="1"/>
+      <w:numFmt w:val="decimal"/>
+      <w:lvlText w:val="%7."/>
+      <w:lvlJc w:val="left"/>
+      <w:pPr>
+        <w:ind w:left="5389" w:hanging="360"/>
+      </w:pPr>
+    </w:lvl>
+    <w:lvl w:ilvl="7" w:tplc="04210019" w:tentative="1">
+      <w:start w:val="1"/>
+      <w:numFmt w:val="lowerLetter"/>
+      <w:lvlText w:val="%8."/>
+      <w:lvlJc w:val="left"/>
+      <w:pPr>
+        <w:ind w:left="6109" w:hanging="360"/>
+      </w:pPr>
+    </w:lvl>
+    <w:lvl w:ilvl="8" w:tplc="0421001B" w:tentative="1">
+      <w:start w:val="1"/>
+      <w:numFmt w:val="lowerRoman"/>
+      <w:lvlText w:val="%9."/>
+      <w:lvlJc w:val="right"/>
+      <w:pPr>
+        <w:ind w:left="6829" w:hanging="180"/>
+      </w:pPr>
+    </w:lvl>
+  </w:abstractNum>
+  <w:abstractNum w:abstractNumId="4">
     <w:nsid w:val="52332B12"/>
     <w:multiLevelType w:val="hybridMultilevel"/>
     <w:tmpl w:val="FE66456A"/>
@@ -3919,7 +4201,7 @@
       </w:pPr>
     </w:lvl>
   </w:abstractNum>
-  <w:abstractNum w:abstractNumId="4">
+  <w:abstractNum w:abstractNumId="5">
     <w:nsid w:val="5A5C44D1"/>
     <w:multiLevelType w:val="hybridMultilevel"/>
     <w:tmpl w:val="7862D838"/>
@@ -4008,7 +4290,7 @@
       </w:pPr>
     </w:lvl>
   </w:abstractNum>
-  <w:abstractNum w:abstractNumId="5">
+  <w:abstractNum w:abstractNumId="6">
     <w:nsid w:val="79063D99"/>
     <w:multiLevelType w:val="hybridMultilevel"/>
     <w:tmpl w:val="A81A5EDA"/>
@@ -4098,7 +4380,7 @@
     </w:lvl>
   </w:abstractNum>
   <w:num w:numId="1">
-    <w:abstractNumId w:val="4"/>
+    <w:abstractNumId w:val="5"/>
   </w:num>
   <w:num w:numId="2">
     <w:abstractNumId w:val="1"/>
@@ -4110,9 +4392,12 @@
     <w:abstractNumId w:val="0"/>
   </w:num>
   <w:num w:numId="5">
-    <w:abstractNumId w:val="5"/>
+    <w:abstractNumId w:val="6"/>
   </w:num>
   <w:num w:numId="6">
+    <w:abstractNumId w:val="4"/>
+  </w:num>
+  <w:num w:numId="7">
     <w:abstractNumId w:val="3"/>
   </w:num>
 </w:numbering>

</xml_diff>

<commit_message>
add penjelasan kegiatan program matrikulasi
</commit_message>
<xml_diff>
--- a/BAB 3/v2 matrikulasi.docx
+++ b/BAB 3/v2 matrikulasi.docx
@@ -950,8 +950,6 @@
         <w:lastRenderedPageBreak/>
         <w:t xml:space="preserve">Tabel 3.1 Perangkat Lunak </w:t>
       </w:r>
-      <w:bookmarkStart w:id="0" w:name="_GoBack"/>
-      <w:bookmarkEnd w:id="0"/>
     </w:p>
     <w:tbl>
       <w:tblPr>
@@ -1918,10 +1916,7 @@
             </w:r>
             <w:proofErr w:type="spellStart"/>
             <w:r>
-              <w:t>l</w:t>
-            </w:r>
-            <w:r>
-              <w:t>unak</w:t>
+              <w:t>lunak</w:t>
             </w:r>
             <w:proofErr w:type="spellEnd"/>
             <w:r>
@@ -2733,7 +2728,7 @@
           <w:color w:val="000000"/>
           <w:sz w:val="24"/>
           <w:szCs w:val="24"/>
-          <w:lang w:val="en-US"/>
+          <w:lang w:eastAsia="id-ID"/>
         </w:rPr>
         <w:drawing>
           <wp:inline distT="0" distB="0" distL="0" distR="0">
@@ -3827,6 +3822,34 @@
         </w:rPr>
         <w:t>etika suatu perintah dijalankan.</w:t>
       </w:r>
+    </w:p>
+    <w:p>
+      <w:pPr>
+        <w:spacing w:after="0" w:line="360" w:lineRule="auto"/>
+        <w:ind w:firstLine="720"/>
+        <w:jc w:val="both"/>
+        <w:rPr>
+          <w:rFonts w:asciiTheme="majorBidi" w:hAnsiTheme="majorBidi" w:cstheme="majorBidi"/>
+          <w:color w:val="000000"/>
+          <w:sz w:val="24"/>
+          <w:szCs w:val="24"/>
+        </w:rPr>
+      </w:pPr>
+    </w:p>
+    <w:p>
+      <w:pPr>
+        <w:spacing w:after="0" w:line="360" w:lineRule="auto"/>
+        <w:ind w:firstLine="720"/>
+        <w:jc w:val="both"/>
+        <w:rPr>
+          <w:rFonts w:asciiTheme="majorBidi" w:hAnsiTheme="majorBidi" w:cstheme="majorBidi"/>
+          <w:color w:val="000000"/>
+          <w:sz w:val="24"/>
+          <w:szCs w:val="24"/>
+        </w:rPr>
+      </w:pPr>
+      <w:bookmarkStart w:id="0" w:name="_GoBack"/>
+      <w:bookmarkEnd w:id="0"/>
     </w:p>
     <w:sectPr>
       <w:footerReference w:type="default" r:id="rId8"/>

</xml_diff>